<commit_message>
Kết quả kiểm chứng
Update kết quả một số test case: map, favourite
</commit_message>
<xml_diff>
--- a/Document/Report/Hàng Tuần/Ket qua kiem chung (Test Report).docx
+++ b/Document/Report/Hàng Tuần/Ket qua kiem chung (Test Report).docx
@@ -1935,8 +1935,6 @@
       <w:r>
         <w:fldChar w:fldCharType="end"/>
       </w:r>
-      <w:bookmarkStart w:id="0" w:name="_GoBack"/>
-      <w:bookmarkEnd w:id="0"/>
       <w:r>
         <w:br w:type="page"/>
       </w:r>
@@ -3081,14 +3079,14 @@
       <w:pPr>
         <w:pStyle w:val="Heading1"/>
       </w:pPr>
-      <w:bookmarkStart w:id="1" w:name="_Toc437378471"/>
-      <w:bookmarkStart w:id="2" w:name="_Toc437378583"/>
+      <w:bookmarkStart w:id="0" w:name="_Toc437378471"/>
+      <w:bookmarkStart w:id="1" w:name="_Toc437378583"/>
       <w:r>
         <w:lastRenderedPageBreak/>
         <w:t>Giới thiệu:</w:t>
       </w:r>
+      <w:bookmarkEnd w:id="0"/>
       <w:bookmarkEnd w:id="1"/>
-      <w:bookmarkEnd w:id="2"/>
     </w:p>
     <w:p>
       <w:pPr>
@@ -3112,25 +3110,25 @@
       <w:pPr>
         <w:pStyle w:val="Heading1"/>
       </w:pPr>
-      <w:bookmarkStart w:id="3" w:name="_Toc437378472"/>
-      <w:bookmarkStart w:id="4" w:name="_Toc437378584"/>
+      <w:bookmarkStart w:id="2" w:name="_Toc437378472"/>
+      <w:bookmarkStart w:id="3" w:name="_Toc437378584"/>
       <w:r>
         <w:t>Các hình thức kiểm thử:</w:t>
       </w:r>
+      <w:bookmarkEnd w:id="2"/>
       <w:bookmarkEnd w:id="3"/>
-      <w:bookmarkEnd w:id="4"/>
     </w:p>
     <w:p>
       <w:pPr>
         <w:pStyle w:val="Heading2"/>
       </w:pPr>
-      <w:bookmarkStart w:id="5" w:name="_Toc437378473"/>
-      <w:bookmarkStart w:id="6" w:name="_Toc437378585"/>
+      <w:bookmarkStart w:id="4" w:name="_Toc437378473"/>
+      <w:bookmarkStart w:id="5" w:name="_Toc437378585"/>
       <w:r>
         <w:t>Kiểm thử chức năng:</w:t>
       </w:r>
+      <w:bookmarkEnd w:id="4"/>
       <w:bookmarkEnd w:id="5"/>
-      <w:bookmarkEnd w:id="6"/>
     </w:p>
     <w:p>
       <w:pPr>
@@ -3139,13 +3137,13 @@
       <w:r>
         <w:t xml:space="preserve"> </w:t>
       </w:r>
-      <w:bookmarkStart w:id="7" w:name="_Toc437378474"/>
-      <w:bookmarkStart w:id="8" w:name="_Toc437378586"/>
+      <w:bookmarkStart w:id="6" w:name="_Toc437378474"/>
+      <w:bookmarkStart w:id="7" w:name="_Toc437378586"/>
       <w:r>
         <w:t>Danh sách use case:</w:t>
       </w:r>
+      <w:bookmarkEnd w:id="6"/>
       <w:bookmarkEnd w:id="7"/>
-      <w:bookmarkEnd w:id="8"/>
     </w:p>
     <w:tbl>
       <w:tblPr>
@@ -5476,13 +5474,13 @@
       <w:r>
         <w:t xml:space="preserve"> </w:t>
       </w:r>
-      <w:bookmarkStart w:id="9" w:name="_Toc437378475"/>
-      <w:bookmarkStart w:id="10" w:name="_Toc437378587"/>
+      <w:bookmarkStart w:id="8" w:name="_Toc437378475"/>
+      <w:bookmarkStart w:id="9" w:name="_Toc437378587"/>
       <w:r>
         <w:t>Danh sách các test case tương ứng:</w:t>
       </w:r>
+      <w:bookmarkEnd w:id="8"/>
       <w:bookmarkEnd w:id="9"/>
-      <w:bookmarkEnd w:id="10"/>
     </w:p>
     <w:tbl>
       <w:tblPr>
@@ -9423,13 +9421,13 @@
       <w:r>
         <w:t xml:space="preserve"> </w:t>
       </w:r>
-      <w:bookmarkStart w:id="11" w:name="_Toc437378476"/>
-      <w:bookmarkStart w:id="12" w:name="_Toc437378588"/>
+      <w:bookmarkStart w:id="10" w:name="_Toc437378476"/>
+      <w:bookmarkStart w:id="11" w:name="_Toc437378588"/>
       <w:r>
         <w:t>Kết quả các test case:</w:t>
       </w:r>
+      <w:bookmarkEnd w:id="10"/>
       <w:bookmarkEnd w:id="11"/>
-      <w:bookmarkEnd w:id="12"/>
     </w:p>
     <w:tbl>
       <w:tblPr>
@@ -10123,6 +10121,14 @@
                 <w:szCs w:val="24"/>
               </w:rPr>
             </w:pPr>
+            <w:r>
+              <w:rPr>
+                <w:rFonts w:ascii="Times New Roman" w:eastAsia="Times New Roman" w:hAnsi="Times New Roman" w:cs="Times New Roman"/>
+                <w:sz w:val="24"/>
+                <w:szCs w:val="24"/>
+              </w:rPr>
+              <w:t>Danh sách địa điểm có từ “công viên” hoặc “cong vien”</w:t>
+            </w:r>
           </w:p>
         </w:tc>
       </w:tr>
@@ -10187,6 +10193,14 @@
                 <w:szCs w:val="24"/>
               </w:rPr>
             </w:pPr>
+            <w:r>
+              <w:rPr>
+                <w:rFonts w:ascii="Times New Roman" w:eastAsia="Times New Roman" w:hAnsi="Times New Roman" w:cs="Times New Roman"/>
+                <w:sz w:val="24"/>
+                <w:szCs w:val="24"/>
+              </w:rPr>
+              <w:t>Pass</w:t>
+            </w:r>
           </w:p>
         </w:tc>
       </w:tr>
@@ -10894,6 +10908,14 @@
                 <w:szCs w:val="24"/>
               </w:rPr>
             </w:pPr>
+            <w:r>
+              <w:rPr>
+                <w:rFonts w:ascii="Times New Roman" w:eastAsia="Times New Roman" w:hAnsi="Times New Roman" w:cs="Times New Roman"/>
+                <w:sz w:val="24"/>
+                <w:szCs w:val="24"/>
+              </w:rPr>
+              <w:t>Hiện thông báo không kết nối mạng</w:t>
+            </w:r>
           </w:p>
         </w:tc>
       </w:tr>
@@ -10958,6 +10980,14 @@
                 <w:szCs w:val="24"/>
               </w:rPr>
             </w:pPr>
+            <w:r>
+              <w:rPr>
+                <w:rFonts w:ascii="Times New Roman" w:eastAsia="Times New Roman" w:hAnsi="Times New Roman" w:cs="Times New Roman"/>
+                <w:sz w:val="24"/>
+                <w:szCs w:val="24"/>
+              </w:rPr>
+              <w:t>Pass</w:t>
+            </w:r>
           </w:p>
         </w:tc>
       </w:tr>
@@ -12434,6 +12464,14 @@
                 <w:szCs w:val="24"/>
               </w:rPr>
             </w:pPr>
+            <w:r>
+              <w:rPr>
+                <w:rFonts w:ascii="Times New Roman" w:eastAsia="Times New Roman" w:hAnsi="Times New Roman" w:cs="Times New Roman"/>
+                <w:sz w:val="24"/>
+                <w:szCs w:val="24"/>
+              </w:rPr>
+              <w:t>Thông báo lỗi kết nối</w:t>
+            </w:r>
           </w:p>
         </w:tc>
       </w:tr>
@@ -12498,6 +12536,14 @@
                 <w:szCs w:val="24"/>
               </w:rPr>
             </w:pPr>
+            <w:r>
+              <w:rPr>
+                <w:rFonts w:ascii="Times New Roman" w:eastAsia="Times New Roman" w:hAnsi="Times New Roman" w:cs="Times New Roman"/>
+                <w:sz w:val="24"/>
+                <w:szCs w:val="24"/>
+              </w:rPr>
+              <w:t>Pass</w:t>
+            </w:r>
           </w:p>
         </w:tc>
       </w:tr>
@@ -14720,6 +14766,14 @@
                 <w:szCs w:val="24"/>
               </w:rPr>
             </w:pPr>
+            <w:r>
+              <w:rPr>
+                <w:rFonts w:ascii="Times New Roman" w:eastAsia="Times New Roman" w:hAnsi="Times New Roman" w:cs="Times New Roman"/>
+                <w:sz w:val="24"/>
+                <w:szCs w:val="24"/>
+              </w:rPr>
+              <w:t>Màn hình hiện ra bản đồ với các dấu định vị địa điểm</w:t>
+            </w:r>
           </w:p>
         </w:tc>
       </w:tr>
@@ -14784,6 +14838,14 @@
                 <w:szCs w:val="24"/>
               </w:rPr>
             </w:pPr>
+            <w:r>
+              <w:rPr>
+                <w:rFonts w:ascii="Times New Roman" w:eastAsia="Times New Roman" w:hAnsi="Times New Roman" w:cs="Times New Roman"/>
+                <w:sz w:val="24"/>
+                <w:szCs w:val="24"/>
+              </w:rPr>
+              <w:t>Pass</w:t>
+            </w:r>
           </w:p>
         </w:tc>
       </w:tr>
@@ -15469,6 +15531,14 @@
                 <w:szCs w:val="24"/>
               </w:rPr>
             </w:pPr>
+            <w:r>
+              <w:rPr>
+                <w:rFonts w:ascii="Times New Roman" w:eastAsia="Times New Roman" w:hAnsi="Times New Roman" w:cs="Times New Roman"/>
+                <w:sz w:val="24"/>
+                <w:szCs w:val="24"/>
+              </w:rPr>
+              <w:t>Màn hình hiện thông báo lỗi phải kết nối internet</w:t>
+            </w:r>
           </w:p>
         </w:tc>
       </w:tr>
@@ -15534,6 +15604,14 @@
                 <w:szCs w:val="24"/>
               </w:rPr>
             </w:pPr>
+            <w:r>
+              <w:rPr>
+                <w:rFonts w:ascii="Times New Roman" w:eastAsia="Times New Roman" w:hAnsi="Times New Roman" w:cs="Times New Roman"/>
+                <w:sz w:val="24"/>
+                <w:szCs w:val="24"/>
+              </w:rPr>
+              <w:t>Pass</w:t>
+            </w:r>
           </w:p>
         </w:tc>
       </w:tr>
@@ -16304,6 +16382,14 @@
                 <w:szCs w:val="24"/>
               </w:rPr>
             </w:pPr>
+            <w:r>
+              <w:rPr>
+                <w:rFonts w:ascii="Times New Roman" w:eastAsia="Times New Roman" w:hAnsi="Times New Roman" w:cs="Times New Roman"/>
+                <w:sz w:val="24"/>
+                <w:szCs w:val="24"/>
+              </w:rPr>
+              <w:t>Skipped</w:t>
+            </w:r>
           </w:p>
         </w:tc>
       </w:tr>
@@ -16986,6 +17072,14 @@
                 <w:szCs w:val="24"/>
               </w:rPr>
             </w:pPr>
+            <w:r>
+              <w:rPr>
+                <w:rFonts w:ascii="Times New Roman" w:eastAsia="Times New Roman" w:hAnsi="Times New Roman" w:cs="Times New Roman"/>
+                <w:sz w:val="24"/>
+                <w:szCs w:val="24"/>
+              </w:rPr>
+              <w:t>Màn hình báo lỗi kết nối mạng</w:t>
+            </w:r>
           </w:p>
         </w:tc>
       </w:tr>
@@ -17050,6 +17144,14 @@
                 <w:szCs w:val="24"/>
               </w:rPr>
             </w:pPr>
+            <w:r>
+              <w:rPr>
+                <w:rFonts w:ascii="Times New Roman" w:eastAsia="Times New Roman" w:hAnsi="Times New Roman" w:cs="Times New Roman"/>
+                <w:sz w:val="24"/>
+                <w:szCs w:val="24"/>
+              </w:rPr>
+              <w:t>Pass</w:t>
+            </w:r>
           </w:p>
         </w:tc>
       </w:tr>
@@ -17733,6 +17835,14 @@
                 <w:szCs w:val="24"/>
               </w:rPr>
             </w:pPr>
+            <w:r>
+              <w:rPr>
+                <w:rFonts w:ascii="Times New Roman" w:eastAsia="Times New Roman" w:hAnsi="Times New Roman" w:cs="Times New Roman"/>
+                <w:sz w:val="24"/>
+                <w:szCs w:val="24"/>
+              </w:rPr>
+              <w:t>Màn hình hiển thi danh sách địa điểm gần với vị trí được chọn</w:t>
+            </w:r>
           </w:p>
         </w:tc>
       </w:tr>
@@ -17797,6 +17907,14 @@
                 <w:szCs w:val="24"/>
               </w:rPr>
             </w:pPr>
+            <w:r>
+              <w:rPr>
+                <w:rFonts w:ascii="Times New Roman" w:eastAsia="Times New Roman" w:hAnsi="Times New Roman" w:cs="Times New Roman"/>
+                <w:sz w:val="24"/>
+                <w:szCs w:val="24"/>
+              </w:rPr>
+              <w:t>Pass</w:t>
+            </w:r>
           </w:p>
         </w:tc>
       </w:tr>
@@ -18480,6 +18598,14 @@
                 <w:szCs w:val="24"/>
               </w:rPr>
             </w:pPr>
+            <w:r>
+              <w:rPr>
+                <w:rFonts w:ascii="Times New Roman" w:eastAsia="Times New Roman" w:hAnsi="Times New Roman" w:cs="Times New Roman"/>
+                <w:sz w:val="24"/>
+                <w:szCs w:val="24"/>
+              </w:rPr>
+              <w:t>Màn hình báo lỗi kết nối</w:t>
+            </w:r>
           </w:p>
         </w:tc>
       </w:tr>
@@ -18544,6 +18670,14 @@
                 <w:szCs w:val="24"/>
               </w:rPr>
             </w:pPr>
+            <w:r>
+              <w:rPr>
+                <w:rFonts w:ascii="Times New Roman" w:eastAsia="Times New Roman" w:hAnsi="Times New Roman" w:cs="Times New Roman"/>
+                <w:sz w:val="24"/>
+                <w:szCs w:val="24"/>
+              </w:rPr>
+              <w:t>Pass</w:t>
+            </w:r>
           </w:p>
         </w:tc>
       </w:tr>
@@ -19249,6 +19383,14 @@
                 <w:szCs w:val="24"/>
               </w:rPr>
             </w:pPr>
+            <w:r>
+              <w:rPr>
+                <w:rFonts w:ascii="Times New Roman" w:eastAsia="Times New Roman" w:hAnsi="Times New Roman" w:cs="Times New Roman"/>
+                <w:sz w:val="24"/>
+                <w:szCs w:val="24"/>
+              </w:rPr>
+              <w:t>Màn hình báo lỗi không có GPS</w:t>
+            </w:r>
           </w:p>
         </w:tc>
       </w:tr>
@@ -19313,6 +19455,14 @@
                 <w:szCs w:val="24"/>
               </w:rPr>
             </w:pPr>
+            <w:r>
+              <w:rPr>
+                <w:rFonts w:ascii="Times New Roman" w:eastAsia="Times New Roman" w:hAnsi="Times New Roman" w:cs="Times New Roman"/>
+                <w:sz w:val="24"/>
+                <w:szCs w:val="24"/>
+              </w:rPr>
+              <w:t>Pass</w:t>
+            </w:r>
           </w:p>
         </w:tc>
       </w:tr>
@@ -19999,6 +20149,14 @@
                 <w:szCs w:val="24"/>
               </w:rPr>
             </w:pPr>
+            <w:r>
+              <w:rPr>
+                <w:rFonts w:ascii="Times New Roman" w:eastAsia="Times New Roman" w:hAnsi="Times New Roman" w:cs="Times New Roman"/>
+                <w:sz w:val="24"/>
+                <w:szCs w:val="24"/>
+              </w:rPr>
+              <w:t>Màn hình hiện thông tin chi tiết địa điểm được chọn</w:t>
+            </w:r>
           </w:p>
         </w:tc>
       </w:tr>
@@ -20063,6 +20221,14 @@
                 <w:szCs w:val="24"/>
               </w:rPr>
             </w:pPr>
+            <w:r>
+              <w:rPr>
+                <w:rFonts w:ascii="Times New Roman" w:eastAsia="Times New Roman" w:hAnsi="Times New Roman" w:cs="Times New Roman"/>
+                <w:sz w:val="24"/>
+                <w:szCs w:val="24"/>
+              </w:rPr>
+              <w:t>Pass</w:t>
+            </w:r>
           </w:p>
         </w:tc>
       </w:tr>
@@ -20769,6 +20935,14 @@
                 <w:szCs w:val="24"/>
               </w:rPr>
             </w:pPr>
+            <w:r>
+              <w:rPr>
+                <w:rFonts w:ascii="Times New Roman" w:eastAsia="Times New Roman" w:hAnsi="Times New Roman" w:cs="Times New Roman"/>
+                <w:sz w:val="24"/>
+                <w:szCs w:val="24"/>
+              </w:rPr>
+              <w:t>Hiện ra thông báo lỗi chưa được cập nhật</w:t>
+            </w:r>
           </w:p>
         </w:tc>
       </w:tr>
@@ -20833,6 +21007,14 @@
                 <w:szCs w:val="24"/>
               </w:rPr>
             </w:pPr>
+            <w:r>
+              <w:rPr>
+                <w:rFonts w:ascii="Times New Roman" w:eastAsia="Times New Roman" w:hAnsi="Times New Roman" w:cs="Times New Roman"/>
+                <w:sz w:val="24"/>
+                <w:szCs w:val="24"/>
+              </w:rPr>
+              <w:t>Pass</w:t>
+            </w:r>
           </w:p>
         </w:tc>
       </w:tr>
@@ -22220,6 +22402,14 @@
                 <w:szCs w:val="24"/>
               </w:rPr>
             </w:pPr>
+            <w:r>
+              <w:rPr>
+                <w:rFonts w:ascii="Times New Roman" w:eastAsia="Times New Roman" w:hAnsi="Times New Roman" w:cs="Times New Roman"/>
+                <w:sz w:val="24"/>
+                <w:szCs w:val="24"/>
+              </w:rPr>
+              <w:t>Thông báo lỗi kết nối</w:t>
+            </w:r>
           </w:p>
         </w:tc>
       </w:tr>
@@ -22284,6 +22474,14 @@
                 <w:szCs w:val="24"/>
               </w:rPr>
             </w:pPr>
+            <w:r>
+              <w:rPr>
+                <w:rFonts w:ascii="Times New Roman" w:eastAsia="Times New Roman" w:hAnsi="Times New Roman" w:cs="Times New Roman"/>
+                <w:sz w:val="24"/>
+                <w:szCs w:val="24"/>
+              </w:rPr>
+              <w:t>Pass</w:t>
+            </w:r>
           </w:p>
         </w:tc>
       </w:tr>
@@ -24601,6 +24799,14 @@
                 <w:szCs w:val="24"/>
               </w:rPr>
             </w:pPr>
+            <w:r>
+              <w:rPr>
+                <w:rFonts w:ascii="Times New Roman" w:eastAsia="Times New Roman" w:hAnsi="Times New Roman" w:cs="Times New Roman"/>
+                <w:sz w:val="24"/>
+                <w:szCs w:val="24"/>
+              </w:rPr>
+              <w:t>Màn hình dẫn dường hiện ra trên bản đồ</w:t>
+            </w:r>
           </w:p>
         </w:tc>
       </w:tr>
@@ -24665,6 +24871,14 @@
                 <w:szCs w:val="24"/>
               </w:rPr>
             </w:pPr>
+            <w:r>
+              <w:rPr>
+                <w:rFonts w:ascii="Times New Roman" w:eastAsia="Times New Roman" w:hAnsi="Times New Roman" w:cs="Times New Roman"/>
+                <w:sz w:val="24"/>
+                <w:szCs w:val="24"/>
+              </w:rPr>
+              <w:t>Pass</w:t>
+            </w:r>
           </w:p>
         </w:tc>
       </w:tr>
@@ -25351,6 +25565,14 @@
                 <w:szCs w:val="24"/>
               </w:rPr>
             </w:pPr>
+            <w:r>
+              <w:rPr>
+                <w:rFonts w:ascii="Times New Roman" w:eastAsia="Times New Roman" w:hAnsi="Times New Roman" w:cs="Times New Roman"/>
+                <w:sz w:val="24"/>
+                <w:szCs w:val="24"/>
+              </w:rPr>
+              <w:t>Màn hình lỗi hiện ra</w:t>
+            </w:r>
           </w:p>
         </w:tc>
       </w:tr>
@@ -25415,6 +25637,14 @@
                 <w:szCs w:val="24"/>
               </w:rPr>
             </w:pPr>
+            <w:r>
+              <w:rPr>
+                <w:rFonts w:ascii="Times New Roman" w:eastAsia="Times New Roman" w:hAnsi="Times New Roman" w:cs="Times New Roman"/>
+                <w:sz w:val="24"/>
+                <w:szCs w:val="24"/>
+              </w:rPr>
+              <w:t>Pass</w:t>
+            </w:r>
           </w:p>
         </w:tc>
       </w:tr>
@@ -26097,6 +26327,14 @@
                 <w:szCs w:val="24"/>
               </w:rPr>
             </w:pPr>
+            <w:r>
+              <w:rPr>
+                <w:rFonts w:ascii="Times New Roman" w:eastAsia="Times New Roman" w:hAnsi="Times New Roman" w:cs="Times New Roman"/>
+                <w:sz w:val="24"/>
+                <w:szCs w:val="24"/>
+              </w:rPr>
+              <w:t>Hiện slide các hình ảnh của địa điểm mình chọn</w:t>
+            </w:r>
           </w:p>
         </w:tc>
       </w:tr>
@@ -26161,6 +26399,14 @@
                 <w:szCs w:val="24"/>
               </w:rPr>
             </w:pPr>
+            <w:r>
+              <w:rPr>
+                <w:rFonts w:ascii="Times New Roman" w:eastAsia="Times New Roman" w:hAnsi="Times New Roman" w:cs="Times New Roman"/>
+                <w:sz w:val="24"/>
+                <w:szCs w:val="24"/>
+              </w:rPr>
+              <w:t>Pass</w:t>
+            </w:r>
           </w:p>
         </w:tc>
       </w:tr>
@@ -26797,6 +27043,14 @@
                 <w:szCs w:val="24"/>
               </w:rPr>
             </w:pPr>
+            <w:r>
+              <w:rPr>
+                <w:rFonts w:ascii="Times New Roman" w:eastAsia="Times New Roman" w:hAnsi="Times New Roman" w:cs="Times New Roman"/>
+                <w:sz w:val="24"/>
+                <w:szCs w:val="24"/>
+              </w:rPr>
+              <w:t>Màn hình báo lỗi kết nối mạng</w:t>
+            </w:r>
           </w:p>
         </w:tc>
       </w:tr>
@@ -26861,6 +27115,14 @@
                 <w:szCs w:val="24"/>
               </w:rPr>
             </w:pPr>
+            <w:r>
+              <w:rPr>
+                <w:rFonts w:ascii="Times New Roman" w:eastAsia="Times New Roman" w:hAnsi="Times New Roman" w:cs="Times New Roman"/>
+                <w:sz w:val="24"/>
+                <w:szCs w:val="24"/>
+              </w:rPr>
+              <w:t>Pass</w:t>
+            </w:r>
           </w:p>
         </w:tc>
       </w:tr>
@@ -28316,6 +28578,14 @@
                 <w:szCs w:val="24"/>
               </w:rPr>
             </w:pPr>
+            <w:r>
+              <w:rPr>
+                <w:rFonts w:ascii="Times New Roman" w:eastAsia="Times New Roman" w:hAnsi="Times New Roman" w:cs="Times New Roman"/>
+                <w:sz w:val="24"/>
+                <w:szCs w:val="24"/>
+              </w:rPr>
+              <w:t>Thông báo lỗi kết nối</w:t>
+            </w:r>
           </w:p>
         </w:tc>
       </w:tr>
@@ -28380,6 +28650,14 @@
                 <w:szCs w:val="24"/>
               </w:rPr>
             </w:pPr>
+            <w:r>
+              <w:rPr>
+                <w:rFonts w:ascii="Times New Roman" w:eastAsia="Times New Roman" w:hAnsi="Times New Roman" w:cs="Times New Roman"/>
+                <w:sz w:val="24"/>
+                <w:szCs w:val="24"/>
+              </w:rPr>
+              <w:t>Pass</w:t>
+            </w:r>
           </w:p>
         </w:tc>
       </w:tr>
@@ -29858,6 +30136,14 @@
                 <w:szCs w:val="24"/>
               </w:rPr>
             </w:pPr>
+            <w:r>
+              <w:rPr>
+                <w:rFonts w:ascii="Times New Roman" w:eastAsia="Times New Roman" w:hAnsi="Times New Roman" w:cs="Times New Roman"/>
+                <w:sz w:val="24"/>
+                <w:szCs w:val="24"/>
+              </w:rPr>
+              <w:t>Thông báo lỗi kết nối</w:t>
+            </w:r>
           </w:p>
         </w:tc>
       </w:tr>
@@ -29922,6 +30208,14 @@
                 <w:szCs w:val="24"/>
               </w:rPr>
             </w:pPr>
+            <w:r>
+              <w:rPr>
+                <w:rFonts w:ascii="Times New Roman" w:eastAsia="Times New Roman" w:hAnsi="Times New Roman" w:cs="Times New Roman"/>
+                <w:sz w:val="24"/>
+                <w:szCs w:val="24"/>
+              </w:rPr>
+              <w:t>Pass</w:t>
+            </w:r>
           </w:p>
         </w:tc>
       </w:tr>
@@ -31373,6 +31667,14 @@
                 <w:szCs w:val="24"/>
               </w:rPr>
             </w:pPr>
+            <w:r>
+              <w:rPr>
+                <w:rFonts w:ascii="Times New Roman" w:eastAsia="Times New Roman" w:hAnsi="Times New Roman" w:cs="Times New Roman"/>
+                <w:sz w:val="24"/>
+                <w:szCs w:val="24"/>
+              </w:rPr>
+              <w:t>Màn hình danh sách địa điểm cá nhân hiện ra</w:t>
+            </w:r>
           </w:p>
         </w:tc>
       </w:tr>
@@ -31437,6 +31739,14 @@
                 <w:szCs w:val="24"/>
               </w:rPr>
             </w:pPr>
+            <w:r>
+              <w:rPr>
+                <w:rFonts w:ascii="Times New Roman" w:eastAsia="Times New Roman" w:hAnsi="Times New Roman" w:cs="Times New Roman"/>
+                <w:sz w:val="24"/>
+                <w:szCs w:val="24"/>
+              </w:rPr>
+              <w:t>Pass</w:t>
+            </w:r>
           </w:p>
         </w:tc>
       </w:tr>
@@ -32970,6 +33280,14 @@
                 <w:szCs w:val="24"/>
               </w:rPr>
             </w:pPr>
+            <w:r>
+              <w:rPr>
+                <w:rFonts w:ascii="Times New Roman" w:eastAsia="Times New Roman" w:hAnsi="Times New Roman" w:cs="Times New Roman"/>
+                <w:sz w:val="24"/>
+                <w:szCs w:val="24"/>
+              </w:rPr>
+              <w:t>Màn hình báo lỗi kết nối mạng</w:t>
+            </w:r>
           </w:p>
         </w:tc>
       </w:tr>
@@ -33034,6 +33352,14 @@
                 <w:szCs w:val="24"/>
               </w:rPr>
             </w:pPr>
+            <w:r>
+              <w:rPr>
+                <w:rFonts w:ascii="Times New Roman" w:eastAsia="Times New Roman" w:hAnsi="Times New Roman" w:cs="Times New Roman"/>
+                <w:sz w:val="24"/>
+                <w:szCs w:val="24"/>
+              </w:rPr>
+              <w:t>Pass</w:t>
+            </w:r>
           </w:p>
         </w:tc>
       </w:tr>
@@ -33755,6 +34081,14 @@
                 <w:szCs w:val="24"/>
               </w:rPr>
             </w:pPr>
+            <w:r>
+              <w:rPr>
+                <w:rFonts w:ascii="Times New Roman" w:eastAsia="Times New Roman" w:hAnsi="Times New Roman" w:cs="Times New Roman"/>
+                <w:sz w:val="24"/>
+                <w:szCs w:val="24"/>
+              </w:rPr>
+              <w:t>Admin xem được đầy đủ các địa điểm</w:t>
+            </w:r>
           </w:p>
         </w:tc>
       </w:tr>
@@ -33822,6 +34156,14 @@
                 <w:szCs w:val="24"/>
               </w:rPr>
             </w:pPr>
+            <w:r>
+              <w:rPr>
+                <w:rFonts w:ascii="Times New Roman" w:eastAsia="Times New Roman" w:hAnsi="Times New Roman" w:cs="Times New Roman"/>
+                <w:sz w:val="24"/>
+                <w:szCs w:val="24"/>
+              </w:rPr>
+              <w:t>Pass</w:t>
+            </w:r>
           </w:p>
         </w:tc>
       </w:tr>
@@ -34626,6 +34968,14 @@
                 <w:szCs w:val="24"/>
               </w:rPr>
             </w:pPr>
+            <w:r>
+              <w:rPr>
+                <w:rFonts w:ascii="Times New Roman" w:eastAsia="Times New Roman" w:hAnsi="Times New Roman" w:cs="Times New Roman"/>
+                <w:sz w:val="24"/>
+                <w:szCs w:val="24"/>
+              </w:rPr>
+              <w:t>Skipped</w:t>
+            </w:r>
           </w:p>
         </w:tc>
       </w:tr>
@@ -35421,6 +35771,14 @@
                 <w:szCs w:val="24"/>
               </w:rPr>
             </w:pPr>
+            <w:r>
+              <w:rPr>
+                <w:rFonts w:ascii="Times New Roman" w:eastAsia="Times New Roman" w:hAnsi="Times New Roman" w:cs="Times New Roman"/>
+                <w:sz w:val="24"/>
+                <w:szCs w:val="24"/>
+              </w:rPr>
+              <w:t>Skipped</w:t>
+            </w:r>
           </w:p>
         </w:tc>
       </w:tr>
@@ -36182,6 +36540,14 @@
                 <w:szCs w:val="24"/>
               </w:rPr>
             </w:pPr>
+            <w:r>
+              <w:rPr>
+                <w:rFonts w:ascii="Times New Roman" w:eastAsia="Times New Roman" w:hAnsi="Times New Roman" w:cs="Times New Roman"/>
+                <w:sz w:val="24"/>
+                <w:szCs w:val="24"/>
+              </w:rPr>
+              <w:t>Chưa thực hiện</w:t>
+            </w:r>
           </w:p>
         </w:tc>
       </w:tr>
@@ -36249,6 +36615,14 @@
                 <w:szCs w:val="24"/>
               </w:rPr>
             </w:pPr>
+            <w:r>
+              <w:rPr>
+                <w:rFonts w:ascii="Times New Roman" w:eastAsia="Times New Roman" w:hAnsi="Times New Roman" w:cs="Times New Roman"/>
+                <w:sz w:val="24"/>
+                <w:szCs w:val="24"/>
+              </w:rPr>
+              <w:t>Skipped</w:t>
+            </w:r>
           </w:p>
         </w:tc>
       </w:tr>
@@ -36961,6 +37335,14 @@
                 <w:szCs w:val="24"/>
               </w:rPr>
             </w:pPr>
+            <w:r>
+              <w:rPr>
+                <w:rFonts w:ascii="Times New Roman" w:eastAsia="Times New Roman" w:hAnsi="Times New Roman" w:cs="Times New Roman"/>
+                <w:sz w:val="24"/>
+                <w:szCs w:val="24"/>
+              </w:rPr>
+              <w:t>Không tồn tại nút xóa</w:t>
+            </w:r>
           </w:p>
         </w:tc>
       </w:tr>
@@ -37028,6 +37410,14 @@
                 <w:szCs w:val="24"/>
               </w:rPr>
             </w:pPr>
+            <w:r>
+              <w:rPr>
+                <w:rFonts w:ascii="Times New Roman" w:eastAsia="Times New Roman" w:hAnsi="Times New Roman" w:cs="Times New Roman"/>
+                <w:sz w:val="24"/>
+                <w:szCs w:val="24"/>
+              </w:rPr>
+              <w:t>Fail</w:t>
+            </w:r>
           </w:p>
         </w:tc>
       </w:tr>
@@ -37739,6 +38129,14 @@
                 <w:szCs w:val="24"/>
               </w:rPr>
             </w:pPr>
+            <w:r>
+              <w:rPr>
+                <w:rFonts w:ascii="Times New Roman" w:eastAsia="Times New Roman" w:hAnsi="Times New Roman" w:cs="Times New Roman"/>
+                <w:sz w:val="24"/>
+                <w:szCs w:val="24"/>
+              </w:rPr>
+              <w:t>Chưa thực hiện</w:t>
+            </w:r>
           </w:p>
         </w:tc>
       </w:tr>
@@ -37806,6 +38204,14 @@
                 <w:szCs w:val="24"/>
               </w:rPr>
             </w:pPr>
+            <w:r>
+              <w:rPr>
+                <w:rFonts w:ascii="Times New Roman" w:eastAsia="Times New Roman" w:hAnsi="Times New Roman" w:cs="Times New Roman"/>
+                <w:sz w:val="24"/>
+                <w:szCs w:val="24"/>
+              </w:rPr>
+              <w:t>Skipped</w:t>
+            </w:r>
           </w:p>
         </w:tc>
       </w:tr>
@@ -38521,6 +38927,14 @@
                 <w:szCs w:val="24"/>
               </w:rPr>
             </w:pPr>
+            <w:r>
+              <w:rPr>
+                <w:rFonts w:ascii="Times New Roman" w:eastAsia="Times New Roman" w:hAnsi="Times New Roman" w:cs="Times New Roman"/>
+                <w:sz w:val="24"/>
+                <w:szCs w:val="24"/>
+              </w:rPr>
+              <w:t>Chưa thực hiện</w:t>
+            </w:r>
           </w:p>
         </w:tc>
       </w:tr>
@@ -38588,6 +39002,14 @@
                 <w:szCs w:val="24"/>
               </w:rPr>
             </w:pPr>
+            <w:r>
+              <w:rPr>
+                <w:rFonts w:ascii="Times New Roman" w:eastAsia="Times New Roman" w:hAnsi="Times New Roman" w:cs="Times New Roman"/>
+                <w:sz w:val="24"/>
+                <w:szCs w:val="24"/>
+              </w:rPr>
+              <w:t>Skipped</w:t>
+            </w:r>
           </w:p>
         </w:tc>
       </w:tr>
@@ -38596,13 +39018,13 @@
       <w:pPr>
         <w:pStyle w:val="Heading2"/>
       </w:pPr>
-      <w:bookmarkStart w:id="13" w:name="_Toc437378477"/>
-      <w:bookmarkStart w:id="14" w:name="_Toc437378589"/>
+      <w:bookmarkStart w:id="12" w:name="_Toc437378477"/>
+      <w:bookmarkStart w:id="13" w:name="_Toc437378589"/>
       <w:r>
         <w:t>Kiểm thử hiệu năng:</w:t>
       </w:r>
+      <w:bookmarkEnd w:id="12"/>
       <w:bookmarkEnd w:id="13"/>
-      <w:bookmarkEnd w:id="14"/>
     </w:p>
     <w:p>
       <w:pPr>
@@ -38611,13 +39033,13 @@
       <w:r>
         <w:t xml:space="preserve"> </w:t>
       </w:r>
-      <w:bookmarkStart w:id="15" w:name="_Toc437378478"/>
-      <w:bookmarkStart w:id="16" w:name="_Toc437378590"/>
+      <w:bookmarkStart w:id="14" w:name="_Toc437378478"/>
+      <w:bookmarkStart w:id="15" w:name="_Toc437378590"/>
       <w:r>
         <w:t>Danh sách test case:</w:t>
       </w:r>
+      <w:bookmarkEnd w:id="14"/>
       <w:bookmarkEnd w:id="15"/>
-      <w:bookmarkEnd w:id="16"/>
     </w:p>
     <w:tbl>
       <w:tblPr>
@@ -38978,13 +39400,13 @@
       <w:r>
         <w:t xml:space="preserve"> </w:t>
       </w:r>
-      <w:bookmarkStart w:id="17" w:name="_Toc437378479"/>
-      <w:bookmarkStart w:id="18" w:name="_Toc437378591"/>
+      <w:bookmarkStart w:id="16" w:name="_Toc437378479"/>
+      <w:bookmarkStart w:id="17" w:name="_Toc437378591"/>
       <w:r>
         <w:t>Kết quả của từng test case:</w:t>
       </w:r>
+      <w:bookmarkEnd w:id="16"/>
       <w:bookmarkEnd w:id="17"/>
-      <w:bookmarkEnd w:id="18"/>
     </w:p>
     <w:tbl>
       <w:tblPr>
@@ -41037,13 +41459,13 @@
       <w:pPr>
         <w:pStyle w:val="Heading1"/>
       </w:pPr>
-      <w:bookmarkStart w:id="19" w:name="_Toc437378480"/>
-      <w:bookmarkStart w:id="20" w:name="_Toc437378592"/>
+      <w:bookmarkStart w:id="18" w:name="_Toc437378480"/>
+      <w:bookmarkStart w:id="19" w:name="_Toc437378592"/>
       <w:r>
         <w:t>Thống kê kết quả:</w:t>
       </w:r>
+      <w:bookmarkEnd w:id="18"/>
       <w:bookmarkEnd w:id="19"/>
-      <w:bookmarkEnd w:id="20"/>
     </w:p>
     <w:p>
       <w:pPr>
@@ -41052,13 +41474,13 @@
       <w:r>
         <w:t xml:space="preserve"> </w:t>
       </w:r>
-      <w:bookmarkStart w:id="21" w:name="_Toc437378481"/>
-      <w:bookmarkStart w:id="22" w:name="_Toc437378593"/>
+      <w:bookmarkStart w:id="20" w:name="_Toc437378481"/>
+      <w:bookmarkStart w:id="21" w:name="_Toc437378593"/>
       <w:r>
         <w:t>Tổng quát:</w:t>
       </w:r>
+      <w:bookmarkEnd w:id="20"/>
       <w:bookmarkEnd w:id="21"/>
-      <w:bookmarkEnd w:id="22"/>
     </w:p>
     <w:p>
       <w:pPr>
@@ -41105,6 +41527,14 @@
         </w:rPr>
         <w:t>Số test case pass:</w:t>
       </w:r>
+      <w:r>
+        <w:rPr>
+          <w:rFonts w:ascii="Times New Roman" w:hAnsi="Times New Roman" w:cs="Times New Roman"/>
+          <w:sz w:val="26"/>
+          <w:szCs w:val="26"/>
+        </w:rPr>
+        <w:t xml:space="preserve"> 22</w:t>
+      </w:r>
     </w:p>
     <w:p>
       <w:pPr>
@@ -41128,21 +41558,14 @@
         </w:rPr>
         <w:t>Số test case fail:</w:t>
       </w:r>
-    </w:p>
-    <w:p>
-      <w:pPr>
-        <w:pStyle w:val="Heading5"/>
-      </w:pPr>
       <w:r>
-        <w:t xml:space="preserve"> </w:t>
+        <w:rPr>
+          <w:rFonts w:ascii="Times New Roman" w:hAnsi="Times New Roman" w:cs="Times New Roman"/>
+          <w:sz w:val="26"/>
+          <w:szCs w:val="26"/>
+        </w:rPr>
+        <w:t xml:space="preserve"> 2</w:t>
       </w:r>
-      <w:bookmarkStart w:id="23" w:name="_Toc437378482"/>
-      <w:bookmarkStart w:id="24" w:name="_Toc437378594"/>
-      <w:r>
-        <w:t>Chi tiết các loại kiểm thử chức năng (functional testing):</w:t>
-      </w:r>
-      <w:bookmarkEnd w:id="23"/>
-      <w:bookmarkEnd w:id="24"/>
     </w:p>
     <w:p>
       <w:pPr>
@@ -41164,8 +41587,23 @@
           <w:sz w:val="26"/>
           <w:szCs w:val="26"/>
         </w:rPr>
-        <w:t>Tống số test case:</w:t>
+        <w:t>Số test case chưa thực hiện (skipped):</w:t>
       </w:r>
+    </w:p>
+    <w:p>
+      <w:pPr>
+        <w:pStyle w:val="Heading5"/>
+      </w:pPr>
+      <w:r>
+        <w:t xml:space="preserve"> </w:t>
+      </w:r>
+      <w:bookmarkStart w:id="22" w:name="_Toc437378482"/>
+      <w:bookmarkStart w:id="23" w:name="_Toc437378594"/>
+      <w:r>
+        <w:t>Chi tiết các loại kiểm thử chức năng (functional testing):</w:t>
+      </w:r>
+      <w:bookmarkEnd w:id="22"/>
+      <w:bookmarkEnd w:id="23"/>
     </w:p>
     <w:p>
       <w:pPr>
@@ -41187,7 +41625,7 @@
           <w:sz w:val="26"/>
           <w:szCs w:val="26"/>
         </w:rPr>
-        <w:t>Số test case pass:</w:t>
+        <w:t>Tống số test case:</w:t>
       </w:r>
     </w:p>
     <w:p>
@@ -41210,23 +41648,16 @@
           <w:sz w:val="26"/>
           <w:szCs w:val="26"/>
         </w:rPr>
-        <w:t>Số test case fail:</w:t>
+        <w:t>Số test case pass:</w:t>
       </w:r>
-    </w:p>
-    <w:p>
-      <w:pPr>
-        <w:pStyle w:val="Heading5"/>
-      </w:pPr>
       <w:r>
-        <w:t xml:space="preserve"> </w:t>
+        <w:rPr>
+          <w:rFonts w:ascii="Times New Roman" w:hAnsi="Times New Roman" w:cs="Times New Roman"/>
+          <w:sz w:val="26"/>
+          <w:szCs w:val="26"/>
+        </w:rPr>
+        <w:t xml:space="preserve"> 22</w:t>
       </w:r>
-      <w:bookmarkStart w:id="25" w:name="_Toc437378483"/>
-      <w:bookmarkStart w:id="26" w:name="_Toc437378595"/>
-      <w:r>
-        <w:t>Chi tiết các loại kiểm thử hiệu năng (performance testing):</w:t>
-      </w:r>
-      <w:bookmarkEnd w:id="25"/>
-      <w:bookmarkEnd w:id="26"/>
     </w:p>
     <w:p>
       <w:pPr>
@@ -41248,7 +41679,15 @@
           <w:sz w:val="26"/>
           <w:szCs w:val="26"/>
         </w:rPr>
-        <w:t>Tổng số test case:</w:t>
+        <w:t>Số test case fail:</w:t>
+      </w:r>
+      <w:r>
+        <w:rPr>
+          <w:rFonts w:ascii="Times New Roman" w:hAnsi="Times New Roman" w:cs="Times New Roman"/>
+          <w:sz w:val="26"/>
+          <w:szCs w:val="26"/>
+        </w:rPr>
+        <w:t xml:space="preserve"> 2</w:t>
       </w:r>
     </w:p>
     <w:p>
@@ -41271,8 +41710,31 @@
           <w:sz w:val="26"/>
           <w:szCs w:val="26"/>
         </w:rPr>
-        <w:t>Số test case pass:</w:t>
+        <w:t>Số test case chưa thực hiện (skipped):</w:t>
       </w:r>
+      <w:r>
+        <w:rPr>
+          <w:rFonts w:ascii="Times New Roman" w:hAnsi="Times New Roman" w:cs="Times New Roman"/>
+          <w:sz w:val="26"/>
+          <w:szCs w:val="26"/>
+        </w:rPr>
+        <w:t xml:space="preserve"> 6</w:t>
+      </w:r>
+    </w:p>
+    <w:p>
+      <w:pPr>
+        <w:pStyle w:val="Heading5"/>
+      </w:pPr>
+      <w:r>
+        <w:t xml:space="preserve"> </w:t>
+      </w:r>
+      <w:bookmarkStart w:id="24" w:name="_Toc437378483"/>
+      <w:bookmarkStart w:id="25" w:name="_Toc437378595"/>
+      <w:r>
+        <w:t>Chi tiết các loại kiểm thử hiệu năng (performance testing):</w:t>
+      </w:r>
+      <w:bookmarkEnd w:id="24"/>
+      <w:bookmarkEnd w:id="25"/>
     </w:p>
     <w:p>
       <w:pPr>
@@ -41294,7 +41756,78 @@
           <w:sz w:val="26"/>
           <w:szCs w:val="26"/>
         </w:rPr>
+        <w:t>Tổng số test case:</w:t>
+      </w:r>
+    </w:p>
+    <w:p>
+      <w:pPr>
+        <w:pStyle w:val="ListParagraph"/>
+        <w:numPr>
+          <w:ilvl w:val="0"/>
+          <w:numId w:val="5"/>
+        </w:numPr>
+        <w:jc w:val="both"/>
+        <w:rPr>
+          <w:rFonts w:ascii="Times New Roman" w:hAnsi="Times New Roman" w:cs="Times New Roman"/>
+          <w:sz w:val="26"/>
+          <w:szCs w:val="26"/>
+        </w:rPr>
+      </w:pPr>
+      <w:r>
+        <w:rPr>
+          <w:rFonts w:ascii="Times New Roman" w:hAnsi="Times New Roman" w:cs="Times New Roman"/>
+          <w:sz w:val="26"/>
+          <w:szCs w:val="26"/>
+        </w:rPr>
+        <w:t>Số test case pass:</w:t>
+      </w:r>
+      <w:bookmarkStart w:id="26" w:name="_GoBack"/>
+      <w:bookmarkEnd w:id="26"/>
+    </w:p>
+    <w:p>
+      <w:pPr>
+        <w:pStyle w:val="ListParagraph"/>
+        <w:numPr>
+          <w:ilvl w:val="0"/>
+          <w:numId w:val="5"/>
+        </w:numPr>
+        <w:jc w:val="both"/>
+        <w:rPr>
+          <w:rFonts w:ascii="Times New Roman" w:hAnsi="Times New Roman" w:cs="Times New Roman"/>
+          <w:sz w:val="26"/>
+          <w:szCs w:val="26"/>
+        </w:rPr>
+      </w:pPr>
+      <w:r>
+        <w:rPr>
+          <w:rFonts w:ascii="Times New Roman" w:hAnsi="Times New Roman" w:cs="Times New Roman"/>
+          <w:sz w:val="26"/>
+          <w:szCs w:val="26"/>
+        </w:rPr>
         <w:t>Số test case fail:</w:t>
+      </w:r>
+    </w:p>
+    <w:p>
+      <w:pPr>
+        <w:pStyle w:val="ListParagraph"/>
+        <w:numPr>
+          <w:ilvl w:val="0"/>
+          <w:numId w:val="5"/>
+        </w:numPr>
+        <w:jc w:val="both"/>
+        <w:rPr>
+          <w:rFonts w:ascii="Times New Roman" w:hAnsi="Times New Roman" w:cs="Times New Roman"/>
+          <w:sz w:val="26"/>
+          <w:szCs w:val="26"/>
+        </w:rPr>
+      </w:pPr>
+      <w:r>
+        <w:rPr>
+          <w:rFonts w:ascii="Times New Roman" w:hAnsi="Times New Roman" w:cs="Times New Roman"/>
+          <w:sz w:val="26"/>
+          <w:szCs w:val="26"/>
+        </w:rPr>
+        <w:t>Số test case chưa thực hiện (skipped):</w:t>
       </w:r>
     </w:p>
     <w:p>
@@ -41387,7 +41920,7 @@
           <w:rPr>
             <w:noProof/>
           </w:rPr>
-          <w:t>5</w:t>
+          <w:t>35</w:t>
         </w:r>
         <w:r>
           <w:rPr>
@@ -48665,7 +49198,7 @@
   <a:extraClrSchemeLst/>
   <a:extLst>
     <a:ext uri="{05A4C25C-085E-4340-85A3-A5531E510DB2}">
-      <thm15:themeFamily xmlns:thm15="http://schemas.microsoft.com/office/thememl/2012/main" xmlns="" name="Office Theme" id="{62F939B6-93AF-4DB8-9C6B-D6C7DFDC589F}" vid="{4A3C46E8-61CC-4603-A589-7422A47A8E4A}"/>
+      <thm15:themeFamily xmlns="" xmlns:thm15="http://schemas.microsoft.com/office/thememl/2012/main" name="Office Theme" id="{62F939B6-93AF-4DB8-9C6B-D6C7DFDC589F}" vid="{4A3C46E8-61CC-4603-A589-7422A47A8E4A}"/>
     </a:ext>
   </a:extLst>
 </a:theme>
@@ -48676,7 +49209,7 @@
 </file>
 
 <file path=customXml/itemProps1.xml><?xml version="1.0" encoding="utf-8"?>
-<ds:datastoreItem xmlns:ds="http://schemas.openxmlformats.org/officeDocument/2006/customXml" ds:itemID="{F47AE05B-0EB4-4861-B247-B4C508219CFD}">
+<ds:datastoreItem xmlns:ds="http://schemas.openxmlformats.org/officeDocument/2006/customXml" ds:itemID="{6C0E8196-47B7-4497-92FD-CA5A7C4A314B}">
   <ds:schemaRefs>
     <ds:schemaRef ds:uri="http://schemas.openxmlformats.org/officeDocument/2006/bibliography"/>
   </ds:schemaRefs>

</xml_diff>